<commit_message>
Home page for displaying products
</commit_message>
<xml_diff>
--- a/deliverables/Deliverables for MS1-1.docx
+++ b/deliverables/Deliverables for MS1-1.docx
@@ -19,6 +19,7 @@
           <w:docPartUnique/>
         </w:docPartObj>
       </w:sdtPr>
+      <w:sdtEndPr/>
       <w:sdtContent>
         <w:p>
           <w:pPr>
@@ -1392,6 +1393,96 @@
           <w:lang w:val="en-US"/>
         </w:rPr>
       </w:pPr>
+      <w:r>
+        <w:rPr>
+          <w:lang w:val="en-US"/>
+        </w:rPr>
+        <w:t xml:space="preserve">If there was a transaction between </w:t>
+      </w:r>
+      <w:r>
+        <w:rPr>
+          <w:lang w:val="en-US"/>
+        </w:rPr>
+        <w:t xml:space="preserve">registered </w:t>
+      </w:r>
+      <w:r>
+        <w:rPr>
+          <w:lang w:val="en-US"/>
+        </w:rPr>
+        <w:t xml:space="preserve">user1 and </w:t>
+      </w:r>
+      <w:r>
+        <w:rPr>
+          <w:lang w:val="en-US"/>
+        </w:rPr>
+        <w:t xml:space="preserve">registered </w:t>
+      </w:r>
+      <w:r>
+        <w:rPr>
+          <w:lang w:val="en-US"/>
+        </w:rPr>
+        <w:t>user2, they can review each other.</w:t>
+      </w:r>
+    </w:p>
+    <w:p>
+      <w:pPr>
+        <w:rPr>
+          <w:lang w:val="en-US"/>
+        </w:rPr>
+      </w:pPr>
+    </w:p>
+    <w:p>
+      <w:pPr>
+        <w:rPr>
+          <w:lang w:val="en-US"/>
+        </w:rPr>
+      </w:pPr>
+      <w:r>
+        <w:rPr>
+          <w:lang w:val="en-US"/>
+        </w:rPr>
+        <w:t>Each activity of a registered user will be recorded in Activity Log.</w:t>
+      </w:r>
+    </w:p>
+    <w:p>
+      <w:pPr>
+        <w:rPr>
+          <w:lang w:val="en-US"/>
+        </w:rPr>
+      </w:pPr>
+    </w:p>
+    <w:p>
+      <w:pPr>
+        <w:rPr>
+          <w:lang w:val="en-US"/>
+        </w:rPr>
+      </w:pPr>
+      <w:r>
+        <w:rPr>
+          <w:lang w:val="en-US"/>
+        </w:rPr>
+        <w:t>As an administrator, I can add/modify/remove product and service categories.</w:t>
+      </w:r>
+    </w:p>
+    <w:p>
+      <w:pPr>
+        <w:rPr>
+          <w:lang w:val="en-US"/>
+        </w:rPr>
+      </w:pPr>
+    </w:p>
+    <w:p>
+      <w:pPr>
+        <w:rPr>
+          <w:lang w:val="en-US"/>
+        </w:rPr>
+      </w:pPr>
+      <w:r>
+        <w:rPr>
+          <w:lang w:val="en-US"/>
+        </w:rPr>
+        <w:t xml:space="preserve">As an administrator, I can ban a user. </w:t>
+      </w:r>
     </w:p>
     <w:p>
       <w:pPr>
@@ -1623,6 +1714,85 @@
           <w:b/>
           <w:lang w:val="en-US"/>
         </w:rPr>
+        <w:t>Admin</w:t>
+      </w:r>
+    </w:p>
+    <w:p>
+      <w:pPr>
+        <w:rPr>
+          <w:i/>
+          <w:lang w:val="en-US"/>
+        </w:rPr>
+      </w:pPr>
+      <w:r>
+        <w:rPr>
+          <w:lang w:val="en-US"/>
+        </w:rPr>
+        <w:t xml:space="preserve">ID, name, private Information, </w:t>
+      </w:r>
+    </w:p>
+    <w:p>
+      <w:pPr>
+        <w:rPr>
+          <w:i/>
+          <w:lang w:val="en-US"/>
+        </w:rPr>
+      </w:pPr>
+      <w:r>
+        <w:rPr>
+          <w:i/>
+          <w:lang w:val="en-US"/>
+        </w:rPr>
+        <w:t>approve &amp; disappear</w:t>
+      </w:r>
+      <w:r>
+        <w:rPr>
+          <w:i/>
+          <w:lang w:val="en-US"/>
+        </w:rPr>
+        <w:t xml:space="preserve"> ads, add/modify/delete category, ban user, check the activity log of the user</w:t>
+      </w:r>
+      <w:r>
+        <w:rPr>
+          <w:i/>
+          <w:lang w:val="en-US"/>
+        </w:rPr>
+        <w:t xml:space="preserve"> (collaboration with product</w:t>
+      </w:r>
+      <w:r>
+        <w:rPr>
+          <w:i/>
+          <w:lang w:val="en-US"/>
+        </w:rPr>
+        <w:t>, user, category, activity log</w:t>
+      </w:r>
+      <w:r>
+        <w:rPr>
+          <w:i/>
+          <w:lang w:val="en-US"/>
+        </w:rPr>
+        <w:t>)</w:t>
+      </w:r>
+    </w:p>
+    <w:p>
+      <w:pPr>
+        <w:rPr>
+          <w:lang w:val="en-US"/>
+        </w:rPr>
+      </w:pPr>
+    </w:p>
+    <w:p>
+      <w:pPr>
+        <w:rPr>
+          <w:b/>
+          <w:lang w:val="en-US"/>
+        </w:rPr>
+      </w:pPr>
+      <w:r>
+        <w:rPr>
+          <w:b/>
+          <w:lang w:val="en-US"/>
+        </w:rPr>
         <w:t>User</w:t>
       </w:r>
     </w:p>
@@ -1652,7 +1822,7 @@
           <w:i/>
           <w:lang w:val="en-US"/>
         </w:rPr>
-        <w:t>approve &amp; disappear or buy &amp; sell products (collaboration with product)</w:t>
+        <w:t>buy &amp; sell products (collaboration with product)</w:t>
       </w:r>
     </w:p>
     <w:p>
@@ -1713,8 +1883,408 @@
       </w:pPr>
     </w:p>
     <w:p>
-      <w:r>
-        <w:t>(Category, Wallet, Order)</w:t>
+      <w:pPr>
+        <w:rPr>
+          <w:b/>
+          <w:bCs/>
+          <w:lang w:val="en-US"/>
+        </w:rPr>
+      </w:pPr>
+      <w:r>
+        <w:rPr>
+          <w:b/>
+          <w:bCs/>
+          <w:lang w:val="en-US"/>
+        </w:rPr>
+        <w:t>Category</w:t>
+      </w:r>
+    </w:p>
+    <w:p>
+      <w:pPr>
+        <w:rPr>
+          <w:lang w:val="en-US"/>
+        </w:rPr>
+      </w:pPr>
+      <w:r>
+        <w:rPr>
+          <w:lang w:val="en-US"/>
+        </w:rPr>
+        <w:t>ID, title</w:t>
+      </w:r>
+    </w:p>
+    <w:p>
+      <w:pPr>
+        <w:rPr>
+          <w:i/>
+          <w:iCs/>
+          <w:lang w:val="en-US"/>
+        </w:rPr>
+      </w:pPr>
+      <w:r>
+        <w:rPr>
+          <w:i/>
+          <w:iCs/>
+          <w:lang w:val="en-US"/>
+        </w:rPr>
+        <w:t>List of all product/service categories (collaboration with admin)</w:t>
+      </w:r>
+    </w:p>
+    <w:p>
+      <w:pPr>
+        <w:rPr>
+          <w:i/>
+          <w:iCs/>
+          <w:lang w:val="en-US"/>
+        </w:rPr>
+      </w:pPr>
+    </w:p>
+    <w:p>
+      <w:pPr>
+        <w:rPr>
+          <w:b/>
+          <w:bCs/>
+          <w:lang w:val="en-US"/>
+        </w:rPr>
+      </w:pPr>
+      <w:r>
+        <w:rPr>
+          <w:b/>
+          <w:bCs/>
+          <w:lang w:val="en-US"/>
+        </w:rPr>
+        <w:t>Wallet</w:t>
+      </w:r>
+    </w:p>
+    <w:p>
+      <w:pPr>
+        <w:rPr>
+          <w:lang w:val="en-US"/>
+        </w:rPr>
+      </w:pPr>
+      <w:r>
+        <w:rPr>
+          <w:lang w:val="en-US"/>
+        </w:rPr>
+        <w:t>ID, amount</w:t>
+      </w:r>
+    </w:p>
+    <w:p>
+      <w:pPr>
+        <w:rPr>
+          <w:i/>
+          <w:iCs/>
+          <w:lang w:val="en-US"/>
+        </w:rPr>
+      </w:pPr>
+      <w:r>
+        <w:rPr>
+          <w:i/>
+          <w:iCs/>
+          <w:lang w:val="en-US"/>
+        </w:rPr>
+        <w:t>User can add/remove funds (collaboration with user)</w:t>
+      </w:r>
+    </w:p>
+    <w:p>
+      <w:pPr>
+        <w:rPr>
+          <w:i/>
+          <w:iCs/>
+          <w:lang w:val="en-US"/>
+        </w:rPr>
+      </w:pPr>
+    </w:p>
+    <w:p>
+      <w:pPr>
+        <w:rPr>
+          <w:b/>
+          <w:bCs/>
+          <w:lang w:val="en-US"/>
+        </w:rPr>
+      </w:pPr>
+      <w:r>
+        <w:rPr>
+          <w:b/>
+          <w:bCs/>
+          <w:lang w:val="en-US"/>
+        </w:rPr>
+        <w:t>Activity Log</w:t>
+      </w:r>
+    </w:p>
+    <w:p>
+      <w:pPr>
+        <w:rPr>
+          <w:lang w:val="en-US"/>
+        </w:rPr>
+      </w:pPr>
+      <w:r>
+        <w:rPr>
+          <w:lang w:val="en-US"/>
+        </w:rPr>
+        <w:t>ID</w:t>
+      </w:r>
+      <w:r>
+        <w:rPr>
+          <w:lang w:val="en-US"/>
+        </w:rPr>
+        <w:t>, decription</w:t>
+      </w:r>
+    </w:p>
+    <w:p>
+      <w:pPr>
+        <w:rPr>
+          <w:i/>
+          <w:iCs/>
+          <w:lang w:val="en-US"/>
+        </w:rPr>
+      </w:pPr>
+      <w:r>
+        <w:rPr>
+          <w:i/>
+          <w:iCs/>
+          <w:lang w:val="en-US"/>
+        </w:rPr>
+        <w:t>List of user activities (collaboration with user)</w:t>
+      </w:r>
+    </w:p>
+    <w:p>
+      <w:pPr>
+        <w:rPr>
+          <w:i/>
+          <w:iCs/>
+          <w:lang w:val="en-US"/>
+        </w:rPr>
+      </w:pPr>
+    </w:p>
+    <w:p>
+      <w:pPr>
+        <w:rPr>
+          <w:b/>
+          <w:bCs/>
+          <w:lang w:val="en-US"/>
+        </w:rPr>
+      </w:pPr>
+      <w:r>
+        <w:rPr>
+          <w:b/>
+          <w:bCs/>
+          <w:lang w:val="en-US"/>
+        </w:rPr>
+        <w:t>User Review</w:t>
+      </w:r>
+      <w:r>
+        <w:rPr>
+          <w:b/>
+          <w:bCs/>
+          <w:lang w:val="en-US"/>
+        </w:rPr>
+        <w:t>s</w:t>
+      </w:r>
+    </w:p>
+    <w:p>
+      <w:pPr>
+        <w:rPr>
+          <w:lang w:val="en-US"/>
+        </w:rPr>
+      </w:pPr>
+      <w:r>
+        <w:rPr>
+          <w:lang w:val="en-US"/>
+        </w:rPr>
+        <w:t>ID, reviewDetails</w:t>
+      </w:r>
+    </w:p>
+    <w:p>
+      <w:pPr>
+        <w:rPr>
+          <w:i/>
+          <w:iCs/>
+          <w:lang w:val="en-US"/>
+        </w:rPr>
+      </w:pPr>
+      <w:r>
+        <w:rPr>
+          <w:i/>
+          <w:iCs/>
+          <w:lang w:val="en-US"/>
+        </w:rPr>
+        <w:t>User information about buyer and seller, transaction information (collaboration with user, transaction)</w:t>
+      </w:r>
+    </w:p>
+    <w:p>
+      <w:pPr>
+        <w:rPr>
+          <w:i/>
+          <w:iCs/>
+          <w:lang w:val="en-US"/>
+        </w:rPr>
+      </w:pPr>
+    </w:p>
+    <w:p>
+      <w:pPr>
+        <w:rPr>
+          <w:b/>
+          <w:bCs/>
+          <w:lang w:val="en-US"/>
+        </w:rPr>
+      </w:pPr>
+      <w:r>
+        <w:rPr>
+          <w:b/>
+          <w:bCs/>
+          <w:lang w:val="en-US"/>
+        </w:rPr>
+        <w:t>Product Comment</w:t>
+      </w:r>
+    </w:p>
+    <w:p>
+      <w:pPr>
+        <w:rPr>
+          <w:lang w:val="en-US"/>
+        </w:rPr>
+      </w:pPr>
+      <w:r>
+        <w:rPr>
+          <w:lang w:val="en-US"/>
+        </w:rPr>
+        <w:t>ID, content</w:t>
+      </w:r>
+    </w:p>
+    <w:p>
+      <w:pPr>
+        <w:rPr>
+          <w:i/>
+          <w:iCs/>
+          <w:lang w:val="en-US"/>
+        </w:rPr>
+      </w:pPr>
+      <w:r>
+        <w:rPr>
+          <w:i/>
+          <w:iCs/>
+          <w:lang w:val="en-US"/>
+        </w:rPr>
+        <w:t>Knows who’s posting the comment and information about the product (collaboration with user, product)</w:t>
+      </w:r>
+    </w:p>
+    <w:p>
+      <w:pPr>
+        <w:rPr>
+          <w:i/>
+          <w:iCs/>
+          <w:lang w:val="en-US"/>
+        </w:rPr>
+      </w:pPr>
+    </w:p>
+    <w:p>
+      <w:pPr>
+        <w:rPr>
+          <w:b/>
+          <w:bCs/>
+          <w:lang w:val="en-US"/>
+        </w:rPr>
+      </w:pPr>
+      <w:r>
+        <w:rPr>
+          <w:b/>
+          <w:bCs/>
+          <w:lang w:val="en-US"/>
+        </w:rPr>
+        <w:t>Transaction</w:t>
+      </w:r>
+    </w:p>
+    <w:p>
+      <w:pPr>
+        <w:rPr>
+          <w:lang w:val="en-US"/>
+        </w:rPr>
+      </w:pPr>
+      <w:r>
+        <w:rPr>
+          <w:lang w:val="en-US"/>
+        </w:rPr>
+        <w:t>ID, transferredAmount, date</w:t>
+      </w:r>
+    </w:p>
+    <w:p>
+      <w:pPr>
+        <w:rPr>
+          <w:i/>
+          <w:iCs/>
+          <w:lang w:val="en-US"/>
+        </w:rPr>
+      </w:pPr>
+      <w:r>
+        <w:rPr>
+          <w:i/>
+          <w:iCs/>
+          <w:lang w:val="en-US"/>
+        </w:rPr>
+        <w:t>Knows the 2 users (from and to) that made the transaction,</w:t>
+      </w:r>
+      <w:r>
+        <w:rPr>
+          <w:i/>
+          <w:iCs/>
+          <w:lang w:val="en-US"/>
+        </w:rPr>
+        <w:t xml:space="preserve"> sold product/service. Will be recorded to Activity logs (collaboration with user, activity log, product, wallet)</w:t>
+      </w:r>
+    </w:p>
+    <w:p>
+      <w:pPr>
+        <w:rPr>
+          <w:i/>
+          <w:iCs/>
+          <w:lang w:val="en-US"/>
+        </w:rPr>
+      </w:pPr>
+    </w:p>
+    <w:p>
+      <w:pPr>
+        <w:rPr>
+          <w:b/>
+          <w:bCs/>
+          <w:lang w:val="en-US"/>
+        </w:rPr>
+      </w:pPr>
+      <w:r>
+        <w:rPr>
+          <w:b/>
+          <w:bCs/>
+          <w:lang w:val="en-US"/>
+        </w:rPr>
+        <w:t>Product Picture</w:t>
+      </w:r>
+    </w:p>
+    <w:p>
+      <w:pPr>
+        <w:rPr>
+          <w:lang w:val="en-US"/>
+        </w:rPr>
+      </w:pPr>
+      <w:r>
+        <w:rPr>
+          <w:lang w:val="en-US"/>
+        </w:rPr>
+        <w:t>ID, flag, description</w:t>
+      </w:r>
+    </w:p>
+    <w:p>
+      <w:pPr>
+        <w:rPr>
+          <w:i/>
+          <w:iCs/>
+          <w:lang w:val="en-US"/>
+        </w:rPr>
+      </w:pPr>
+      <w:r>
+        <w:rPr>
+          <w:i/>
+          <w:iCs/>
+          <w:lang w:val="en-US"/>
+        </w:rPr>
+        <w:t>Knows information about the product (collaboration with product)</w:t>
       </w:r>
     </w:p>
     <w:p>

</xml_diff>